<commit_message>
feat: Complete HW-1/HW-2 Solutions.
</commit_message>
<xml_diff>
--- a/Homeworks/S2-98-99/CN1-S2-98-99-HW1.docx
+++ b/Homeworks/S2-98-99/CN1-S2-98-99-HW1.docx
@@ -2882,7 +2882,7 @@
                                     </pic:cNvPicPr>
                                   </pic:nvPicPr>
                                   <pic:blipFill>
-                                    <a:blip r:embed="rId9">
+                                    <a:blip r:embed="rId8">
                                       <a:extLst>
                                         <a:ext uri="{28A0092B-C50C-407E-A947-70E740481C1C}">
                                           <a14:useLocalDpi xmlns:a14="http://schemas.microsoft.com/office/drawing/2010/main" val="0"/>
@@ -2924,9 +2924,9 @@
       <w:r>
         <w:object w:dxaOrig="11820" w:dyaOrig="1950" w14:anchorId="7AED2B70">
           <v:shape id="_x0000_i1026" type="#_x0000_t75" style="width:452.25pt;height:71.25pt" o:ole="" o:allowoverlap="f">
-            <v:imagedata r:id="rId10" o:title=""/>
+            <v:imagedata r:id="rId9" o:title=""/>
           </v:shape>
-          <o:OLEObject Type="Embed" ProgID="Visio.Drawing.15" ShapeID="_x0000_i1026" DrawAspect="Content" ObjectID="_1647707256" r:id="rId11"/>
+          <o:OLEObject Type="Embed" ProgID="Visio.Drawing.15" ShapeID="_x0000_i1026" DrawAspect="Content" ObjectID="_1652283676" r:id="rId10"/>
         </w:object>
       </w:r>
     </w:p>
@@ -2987,7 +2987,7 @@
                     <pic:cNvPicPr/>
                   </pic:nvPicPr>
                   <pic:blipFill>
-                    <a:blip r:embed="rId12"/>
+                    <a:blip r:embed="rId11"/>
                     <a:stretch>
                       <a:fillRect/>
                     </a:stretch>
@@ -8226,10 +8226,19 @@
     </w:p>
     <w:p>
       <w:pPr>
-        <w:rPr>
-          <w:lang w:bidi="fa-IR"/>
-        </w:rPr>
-      </w:pPr>
+        <w:pStyle w:val="Solution"/>
+        <w:rPr>
+          <w:rFonts w:hint="cs"/>
+          <w:rtl/>
+        </w:rPr>
+      </w:pPr>
+      <w:r>
+        <w:rPr>
+          <w:rFonts w:hint="cs"/>
+          <w:rtl/>
+        </w:rPr>
+        <w:t>تاخیر انتشار، تاخیر صف، تاخیر پردازش و تاخیر انتقال. در این بین تاخیر صف می‌تواند متفاوت باشد زیر در هر لحظه تعداد بسته‌های داخل صف مشخص نیست.</w:t>
+      </w:r>
     </w:p>
     <w:p>
       <w:pPr>
@@ -8316,11 +8325,39 @@
     </w:p>
     <w:p>
       <w:pPr>
-        <w:rPr>
-          <w:rtl/>
-          <w:lang w:bidi="fa-IR"/>
-        </w:rPr>
-      </w:pPr>
+        <w:pStyle w:val="Solution"/>
+        <w:rPr>
+          <w:rFonts w:hint="cs"/>
+          <w:rtl/>
+        </w:rPr>
+      </w:pPr>
+      <w:r>
+        <w:rPr>
+          <w:rFonts w:hint="cs"/>
+          <w:rtl/>
+        </w:rPr>
+        <w:t xml:space="preserve">همانطور که می‌دانیم لایه‌ها از یکدیگر مستقل هستند و نیازی نیست که لایه‌ی </w:t>
+      </w:r>
+      <w:r>
+        <w:t>n-1</w:t>
+      </w:r>
+      <w:r>
+        <w:rPr>
+          <w:rFonts w:hint="cs"/>
+          <w:rtl/>
+        </w:rPr>
+        <w:t xml:space="preserve">ام درباره سرآیند لایه‌ی </w:t>
+      </w:r>
+      <w:r>
+        <w:t>n</w:t>
+      </w:r>
+      <w:r>
+        <w:rPr>
+          <w:rFonts w:hint="cs"/>
+          <w:rtl/>
+        </w:rPr>
+        <w:t>ام اطلاعی داشته باشد یا آن را تکرار کند.</w:t>
+      </w:r>
     </w:p>
     <w:p>
       <w:pPr>
@@ -8382,11 +8419,39 @@
     </w:p>
     <w:p>
       <w:pPr>
-        <w:rPr>
-          <w:rtl/>
-          <w:lang w:bidi="fa-IR"/>
-        </w:rPr>
-      </w:pPr>
+        <w:pStyle w:val="Solution"/>
+        <w:rPr>
+          <w:rFonts w:hint="cs"/>
+          <w:rtl/>
+        </w:rPr>
+      </w:pPr>
+      <w:r>
+        <w:rPr>
+          <w:rFonts w:hint="cs"/>
+          <w:rtl/>
+        </w:rPr>
+        <w:t xml:space="preserve">همانطور که می‌دانیم لایه‌ها از یکدیگر مستقل هستند و بنابراین لایه‌ی </w:t>
+      </w:r>
+      <w:r>
+        <w:t>n-1</w:t>
+      </w:r>
+      <w:r>
+        <w:rPr>
+          <w:rFonts w:hint="cs"/>
+          <w:rtl/>
+        </w:rPr>
+        <w:t xml:space="preserve">ام اطلاعی در رابطه با محتوای سرآیند لایه‌ی </w:t>
+      </w:r>
+      <w:r>
+        <w:t>n</w:t>
+      </w:r>
+      <w:r>
+        <w:rPr>
+          <w:rFonts w:hint="cs"/>
+          <w:rtl/>
+        </w:rPr>
+        <w:t>ام ندارد که بتواند آن‌ها را تجمیع کند.</w:t>
+      </w:r>
     </w:p>
     <w:p>
       <w:pPr>
@@ -8436,19 +8501,204 @@
     </w:p>
     <w:p>
       <w:pPr>
-        <w:rPr>
-          <w:rtl/>
-          <w:lang w:bidi="fa-IR"/>
-        </w:rPr>
-      </w:pPr>
+        <w:pStyle w:val="Solution"/>
+        <w:rPr>
+          <w:rFonts w:hint="cs"/>
+          <w:rtl/>
+        </w:rPr>
+      </w:pPr>
+      <w:r>
+        <w:rPr>
+          <w:rFonts w:hint="cs"/>
+          <w:rtl/>
+        </w:rPr>
+        <w:t>در همبندی ستاره کوتاه‌ترین</w:t>
+      </w:r>
+      <w:r>
+        <w:rPr>
+          <w:rFonts w:hint="cs"/>
+          <w:rtl/>
+        </w:rPr>
+        <w:t xml:space="preserve"> لینک برابر ۱</w:t>
+      </w:r>
+      <w:r>
+        <w:rPr>
+          <w:rFonts w:hint="cs"/>
+          <w:rtl/>
+        </w:rPr>
+        <w:t xml:space="preserve"> و بلندترین لینک برابر با ۲ می‌باشد.</w:t>
+      </w:r>
+      <w:r>
+        <w:rPr>
+          <w:rFonts w:hint="cs"/>
+          <w:rtl/>
+        </w:rPr>
+        <w:t xml:space="preserve"> این همبندی </w:t>
+      </w:r>
+      <w:r>
+        <w:t>n</w:t>
+      </w:r>
+      <w:r>
+        <w:t>-1</w:t>
+      </w:r>
+      <w:r>
+        <w:rPr>
+          <w:rFonts w:hint="cs"/>
+          <w:rtl/>
+        </w:rPr>
+        <w:t xml:space="preserve"> لینک دارد.</w:t>
+      </w:r>
     </w:p>
     <w:p>
       <w:pPr>
-        <w:rPr>
-          <w:rtl/>
-          <w:lang w:bidi="fa-IR"/>
-        </w:rPr>
-      </w:pPr>
+        <w:pStyle w:val="Solution"/>
+        <w:rPr>
+          <w:rFonts w:hint="cs"/>
+          <w:rtl/>
+        </w:rPr>
+      </w:pPr>
+      <w:r>
+        <w:rPr>
+          <w:rFonts w:hint="cs"/>
+          <w:rtl/>
+        </w:rPr>
+        <w:t xml:space="preserve">در همبندی حلقه‌ کوتاهترین لینک برابر با ۱ و بلندترین لینک برابر </w:t>
+      </w:r>
+      <m:oMath>
+        <m:f>
+          <m:fPr>
+            <m:ctrlPr>
+              <w:rPr>
+                <w:rFonts w:ascii="Cambria Math" w:hAnsi="Cambria Math"/>
+                <w:i/>
+              </w:rPr>
+            </m:ctrlPr>
+          </m:fPr>
+          <m:num>
+            <m:r>
+              <w:rPr>
+                <w:rFonts w:ascii="Cambria Math" w:hAnsi="Cambria Math"/>
+              </w:rPr>
+              <m:t>n</m:t>
+            </m:r>
+          </m:num>
+          <m:den>
+            <m:r>
+              <w:rPr>
+                <w:rFonts w:ascii="Cambria Math" w:hAnsi="Cambria Math"/>
+              </w:rPr>
+              <m:t>2</m:t>
+            </m:r>
+          </m:den>
+        </m:f>
+        <m:r>
+          <w:rPr>
+            <w:rFonts w:ascii="Cambria Math" w:hAnsi="Cambria Math" w:hint="cs"/>
+            <w:rtl/>
+          </w:rPr>
+          <m:t xml:space="preserve"> </m:t>
+        </m:r>
+      </m:oMath>
+      <w:r>
+        <w:rPr>
+          <w:rFonts w:eastAsiaTheme="minorEastAsia"/>
+        </w:rPr>
+        <w:t xml:space="preserve"> </w:t>
+      </w:r>
+      <w:r>
+        <w:rPr>
+          <w:rFonts w:hint="cs"/>
+          <w:rtl/>
+        </w:rPr>
+        <w:t>می‌باشد.</w:t>
+      </w:r>
+      <w:r>
+        <w:rPr>
+          <w:rFonts w:hint="cs"/>
+          <w:rtl/>
+        </w:rPr>
+        <w:t xml:space="preserve"> این همبندی </w:t>
+      </w:r>
+      <w:r>
+        <w:t>n</w:t>
+      </w:r>
+      <w:r>
+        <w:rPr>
+          <w:rFonts w:hint="cs"/>
+          <w:rtl/>
+        </w:rPr>
+        <w:t xml:space="preserve"> لینک دارد.</w:t>
+      </w:r>
+    </w:p>
+    <w:p>
+      <w:pPr>
+        <w:pStyle w:val="Solution"/>
+        <w:rPr>
+          <w:rtl/>
+        </w:rPr>
+      </w:pPr>
+      <w:r>
+        <w:rPr>
+          <w:rFonts w:hint="cs"/>
+          <w:rtl/>
+        </w:rPr>
+        <w:t>در همبندی گراف کامل کوتاهترین و بلندترین لینک برابر با ۱ می‌باشند.</w:t>
+      </w:r>
+      <w:r>
+        <w:rPr>
+          <w:rFonts w:hint="cs"/>
+          <w:rtl/>
+        </w:rPr>
+        <w:t xml:space="preserve"> این همبندی </w:t>
+      </w:r>
+      <m:oMath>
+        <m:d>
+          <m:dPr>
+            <m:ctrlPr>
+              <w:rPr>
+                <w:rFonts w:ascii="Cambria Math" w:hAnsi="Cambria Math"/>
+                <w:i/>
+              </w:rPr>
+            </m:ctrlPr>
+          </m:dPr>
+          <m:e>
+            <m:f>
+              <m:fPr>
+                <m:type m:val="noBar"/>
+                <m:ctrlPr>
+                  <w:rPr>
+                    <w:rFonts w:ascii="Cambria Math" w:hAnsi="Cambria Math"/>
+                    <w:i/>
+                  </w:rPr>
+                </m:ctrlPr>
+              </m:fPr>
+              <m:num>
+                <m:r>
+                  <w:rPr>
+                    <w:rFonts w:ascii="Cambria Math" w:hAnsi="Cambria Math"/>
+                  </w:rPr>
+                  <m:t>n</m:t>
+                </m:r>
+              </m:num>
+              <m:den>
+                <m:r>
+                  <w:rPr>
+                    <w:rFonts w:ascii="Cambria Math" w:hAnsi="Cambria Math"/>
+                  </w:rPr>
+                  <m:t>2</m:t>
+                </m:r>
+              </m:den>
+            </m:f>
+          </m:e>
+        </m:d>
+      </m:oMath>
+      <w:r>
+        <w:rPr>
+          <w:rFonts w:eastAsiaTheme="minorEastAsia" w:hint="cs"/>
+          <w:rtl/>
+        </w:rPr>
+        <w:t xml:space="preserve"> لینک دارد.</w:t>
+      </w:r>
     </w:p>
     <w:p>
       <w:pPr>
@@ -10344,16 +10594,14 @@
           <w:lang w:bidi="fa-IR"/>
         </w:rPr>
       </w:pPr>
-      <w:bookmarkStart w:id="0" w:name="_GoBack"/>
-      <w:bookmarkEnd w:id="0"/>
     </w:p>
     <w:sectPr>
-      <w:headerReference w:type="even" r:id="rId13"/>
-      <w:headerReference w:type="default" r:id="rId14"/>
-      <w:footerReference w:type="even" r:id="rId15"/>
-      <w:footerReference w:type="default" r:id="rId16"/>
-      <w:headerReference w:type="first" r:id="rId17"/>
-      <w:footerReference w:type="first" r:id="rId18"/>
+      <w:headerReference w:type="even" r:id="rId12"/>
+      <w:headerReference w:type="default" r:id="rId13"/>
+      <w:footerReference w:type="even" r:id="rId14"/>
+      <w:footerReference w:type="default" r:id="rId15"/>
+      <w:headerReference w:type="first" r:id="rId16"/>
+      <w:footerReference w:type="first" r:id="rId17"/>
       <w:pgSz w:w="11907" w:h="16839" w:code="9"/>
       <w:pgMar w:top="1851" w:right="708" w:bottom="851" w:left="709" w:header="567" w:footer="588" w:gutter="0"/>
       <w:pgBorders w:offsetFrom="page">
@@ -10930,7 +11178,7 @@
               <v:stroke joinstyle="miter"/>
               <v:path gradientshapeok="t" o:connecttype="rect"/>
             </v:shapetype>
-            <v:shape id="Text Box 57" o:spid="_x0000_s1031" type="#_x0000_t202" style="position:absolute;left:0;text-align:left;margin-left:-5.4pt;margin-top:14.9pt;width:64.05pt;height:13.7pt;z-index:251659776;visibility:visible;mso-wrap-style:square;mso-width-percent:0;mso-height-percent:0;mso-wrap-distance-left:9pt;mso-wrap-distance-top:0;mso-wrap-distance-right:9pt;mso-wrap-distance-bottom:0;mso-position-horizontal:absolute;mso-position-horizontal-relative:text;mso-position-vertical:absolute;mso-position-vertical-relative:text;mso-width-percent:0;mso-height-percent:0;mso-width-relative:margin;mso-height-relative:margin;v-text-anchor:top" o:gfxdata="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" fillcolor="white [3201]" strokeweight=".5pt">
+            <v:shape id="Text Box 57" o:spid="_x0000_s1030" type="#_x0000_t202" style="position:absolute;left:0;text-align:left;margin-left:-5.4pt;margin-top:14.9pt;width:64.05pt;height:13.7pt;z-index:251659776;visibility:visible;mso-wrap-style:square;mso-width-percent:0;mso-height-percent:0;mso-wrap-distance-left:9pt;mso-wrap-distance-top:0;mso-wrap-distance-right:9pt;mso-wrap-distance-bottom:0;mso-position-horizontal:absolute;mso-position-horizontal-relative:text;mso-position-vertical:absolute;mso-position-vertical-relative:text;mso-width-percent:0;mso-height-percent:0;mso-width-relative:margin;mso-height-relative:margin;v-text-anchor:top" o:gfxdata="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" fillcolor="white [3201]" strokeweight=".5pt">
               <v:textbox inset="0,0,0,0">
                 <w:txbxContent>
                   <w:p>
@@ -11256,7 +11504,7 @@
               <v:stroke joinstyle="miter"/>
               <v:path gradientshapeok="t" o:connecttype="rect"/>
             </v:shapetype>
-            <v:shape id="Text Box 2" o:spid="_x0000_s1032" type="#_x0000_t202" style="position:absolute;left:0;text-align:left;margin-left:73.05pt;margin-top:8.15pt;width:52pt;height:48.5pt;z-index:251653632;visibility:visible;mso-wrap-style:square;mso-width-percent:0;mso-wrap-distance-left:9pt;mso-wrap-distance-top:0;mso-wrap-distance-right:9pt;mso-wrap-distance-bottom:0;mso-position-horizontal:absolute;mso-position-horizontal-relative:text;mso-position-vertical:absolute;mso-position-vertical-relative:text;mso-width-percent:0;mso-width-relative:margin;v-text-anchor:top" o:gfxdata="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" filled="f" stroked="f" strokeweight=".5pt">
+            <v:shape id="Text Box 2" o:spid="_x0000_s1031" type="#_x0000_t202" style="position:absolute;left:0;text-align:left;margin-left:73.05pt;margin-top:8.15pt;width:52pt;height:48.5pt;z-index:251653632;visibility:visible;mso-wrap-style:square;mso-width-percent:0;mso-wrap-distance-left:9pt;mso-wrap-distance-top:0;mso-wrap-distance-right:9pt;mso-wrap-distance-bottom:0;mso-position-horizontal:absolute;mso-position-horizontal-relative:text;mso-position-vertical:absolute;mso-position-vertical-relative:text;mso-width-percent:0;mso-width-relative:margin;v-text-anchor:top" o:gfxdata="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" filled="f" stroked="f" strokeweight=".5pt">
               <v:textbox>
                 <w:txbxContent>
                   <w:p>
@@ -11505,15 +11753,7 @@
         <w:rtl/>
         <w:lang w:bidi="fa-IR"/>
       </w:rPr>
-      <w:t xml:space="preserve"> </w:t>
-    </w:r>
-    <w:r>
-      <w:rPr>
-        <w:rFonts w:ascii="IranNastaliq" w:hAnsi="IranNastaliq" w:cs="IranNastaliq"/>
-        <w:rtl/>
-        <w:lang w:bidi="fa-IR"/>
-      </w:rPr>
-      <w:t>بسمه تعالی</w:t>
+      <w:t xml:space="preserve"> بسمه تعالی</w:t>
     </w:r>
   </w:p>
   <w:p>
@@ -12184,11 +12424,7 @@
         </mc:Choice>
         <mc:Fallback>
           <w:pict>
-            <v:shapetype w14:anchorId="3DE2AEFF" id="_x0000_t202" coordsize="21600,21600" o:spt="202" path="m,l,21600r21600,l21600,xe">
-              <v:stroke joinstyle="miter"/>
-              <v:path gradientshapeok="t" o:connecttype="rect"/>
-            </v:shapetype>
-            <v:shape id="Text Box 10" o:spid="_x0000_s1032" type="#_x0000_t202" style="position:absolute;left:0;text-align:left;margin-left:59.3pt;margin-top:19.25pt;width:75.75pt;height:111.75pt;z-index:251681280;visibility:visible;mso-wrap-style:square;mso-width-percent:0;mso-height-percent:0;mso-wrap-distance-left:9pt;mso-wrap-distance-top:0;mso-wrap-distance-right:9pt;mso-wrap-distance-bottom:0;mso-position-horizontal:absolute;mso-position-horizontal-relative:margin;mso-position-vertical:absolute;mso-position-vertical-relative:text;mso-width-percent:0;mso-height-percent:0;mso-width-relative:margin;mso-height-relative:margin;v-text-anchor:top" o:gfxdata="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" filled="f" stroked="f" strokeweight=".5pt">
+            <v:shape w14:anchorId="3DE2AEFF" id="Text Box 10" o:spid="_x0000_s1032" type="#_x0000_t202" style="position:absolute;left:0;text-align:left;margin-left:59.3pt;margin-top:19.25pt;width:75.75pt;height:111.75pt;z-index:251681280;visibility:visible;mso-wrap-style:square;mso-width-percent:0;mso-height-percent:0;mso-wrap-distance-left:9pt;mso-wrap-distance-top:0;mso-wrap-distance-right:9pt;mso-wrap-distance-bottom:0;mso-position-horizontal:absolute;mso-position-horizontal-relative:margin;mso-position-vertical:absolute;mso-position-vertical-relative:text;mso-width-percent:0;mso-height-percent:0;mso-width-relative:margin;mso-height-relative:margin;v-text-anchor:top" o:gfxdata="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" filled="f" stroked="f" strokeweight=".5pt">
               <v:textbox>
                 <w:txbxContent>
                   <w:tbl>
@@ -14868,7 +15104,7 @@
         <v:path o:extrusionok="f" gradientshapeok="t" o:connecttype="rect"/>
         <o:lock v:ext="edit" aspectratio="t"/>
       </v:shapetype>
-      <v:shape id="_x0000_i1032" type="#_x0000_t75" style="width:14.25pt;height:14.25pt" o:bullet="t">
+      <v:shape id="_x0000_i1223" type="#_x0000_t75" style="width:14.25pt;height:14.25pt" o:bullet="t">
         <v:imagedata r:id="rId1" o:title="mso4629"/>
       </v:shape>
     </w:pict>
@@ -18003,6 +18239,16 @@
       <w:szCs w:val="32"/>
     </w:rPr>
   </w:style>
+  <w:style w:type="character" w:styleId="PlaceholderText">
+    <w:name w:val="Placeholder Text"/>
+    <w:basedOn w:val="DefaultParagraphFont"/>
+    <w:uiPriority w:val="99"/>
+    <w:semiHidden/>
+    <w:rsid w:val="00F26774"/>
+    <w:rPr>
+      <w:color w:val="808080"/>
+    </w:rPr>
+  </w:style>
 </w:styles>
 </file>
 
@@ -18294,7 +18540,7 @@
 </file>
 
 <file path=customXml/itemProps1.xml><?xml version="1.0" encoding="utf-8"?>
-<ds:datastoreItem xmlns:ds="http://schemas.openxmlformats.org/officeDocument/2006/customXml" ds:itemID="{865CEC16-5863-464C-9708-436436276144}">
+<ds:datastoreItem xmlns:ds="http://schemas.openxmlformats.org/officeDocument/2006/customXml" ds:itemID="{C53326CF-593F-442A-A6CD-FBBE14E7E098}">
   <ds:schemaRefs>
     <ds:schemaRef ds:uri="http://schemas.openxmlformats.org/officeDocument/2006/bibliography"/>
   </ds:schemaRefs>

</xml_diff>